<commit_message>
Updating index for lecture 12.
</commit_message>
<xml_diff>
--- a/hand/hand12.docx
+++ b/hand/hand12.docx
@@ -138,8 +138,6 @@
           <w:szCs w:val="24"/>
         </w:rPr>
       </w:pPr>
-      <w:bookmarkStart w:id="0" w:name="_GoBack"/>
-      <w:bookmarkEnd w:id="0"/>
     </w:p>
     <w:p>
       <w:pPr>
@@ -560,16 +558,7 @@
                 <w:sz w:val="18"/>
                 <w:szCs w:val="18"/>
               </w:rPr>
-              <w:t>0x</w:t>
-            </w:r>
-            <w:r>
-              <w:rPr>
-                <w:rFonts w:ascii="Courier New" w:eastAsia="Times New Roman" w:hAnsi="Courier New" w:cs="Courier New"/>
-                <w:color w:val="000000"/>
-                <w:sz w:val="18"/>
-                <w:szCs w:val="18"/>
-              </w:rPr>
-              <w:t>2AAA1</w:t>
+              <w:t>0x2AAA1</w:t>
             </w:r>
           </w:p>
         </w:tc>
@@ -1285,16 +1274,7 @@
                 <w:sz w:val="18"/>
                 <w:szCs w:val="18"/>
               </w:rPr>
-              <w:t>0x</w:t>
-            </w:r>
-            <w:r>
-              <w:rPr>
-                <w:rFonts w:ascii="Courier New" w:eastAsia="Times New Roman" w:hAnsi="Courier New" w:cs="Courier New"/>
-                <w:color w:val="000000"/>
-                <w:sz w:val="18"/>
-                <w:szCs w:val="18"/>
-              </w:rPr>
-              <w:t>2AAA8</w:t>
+              <w:t>0x2AAA8</w:t>
             </w:r>
           </w:p>
         </w:tc>
@@ -1909,16 +1889,7 @@
                 <w:sz w:val="18"/>
                 <w:szCs w:val="18"/>
               </w:rPr>
-              <w:t>0x</w:t>
-            </w:r>
-            <w:r>
-              <w:rPr>
-                <w:rFonts w:ascii="Courier New" w:eastAsia="Times New Roman" w:hAnsi="Courier New" w:cs="Courier New"/>
-                <w:color w:val="000000"/>
-                <w:sz w:val="18"/>
-                <w:szCs w:val="18"/>
-              </w:rPr>
-              <w:t>2AAAE</w:t>
+              <w:t>0x2AAAE</w:t>
             </w:r>
           </w:p>
         </w:tc>
@@ -2095,7 +2066,12 @@
           <w:szCs w:val="18"/>
         </w:rPr>
         <w:sectPr>
-          <w:footerReference w:type="default" r:id="rId9"/>
+          <w:headerReference w:type="even" r:id="rId9"/>
+          <w:headerReference w:type="default" r:id="rId10"/>
+          <w:footerReference w:type="even" r:id="rId11"/>
+          <w:footerReference w:type="default" r:id="rId12"/>
+          <w:headerReference w:type="first" r:id="rId13"/>
+          <w:footerReference w:type="first" r:id="rId14"/>
           <w:pgSz w:w="15840" w:h="12240" w:orient="landscape"/>
           <w:pgMar w:top="720" w:right="720" w:bottom="720" w:left="720" w:header="720" w:footer="720" w:gutter="0"/>
           <w:cols w:space="720"/>
@@ -6067,6 +6043,16 @@
 </file>
 
 <file path=word/footer1.xml><?xml version="1.0" encoding="utf-8"?>
+<w:ftr xmlns:wpc="http://schemas.microsoft.com/office/word/2010/wordprocessingCanvas" xmlns:mc="http://schemas.openxmlformats.org/markup-compatibility/2006" xmlns:o="urn:schemas-microsoft-com:office:office" xmlns:r="http://schemas.openxmlformats.org/officeDocument/2006/relationships" xmlns:m="http://schemas.openxmlformats.org/officeDocument/2006/math" xmlns:v="urn:schemas-microsoft-com:vml" xmlns:wp14="http://schemas.microsoft.com/office/word/2010/wordprocessingDrawing" xmlns:wp="http://schemas.openxmlformats.org/drawingml/2006/wordprocessingDrawing" xmlns:w10="urn:schemas-microsoft-com:office:word" xmlns:w="http://schemas.openxmlformats.org/wordprocessingml/2006/main" xmlns:w14="http://schemas.microsoft.com/office/word/2010/wordml" xmlns:wpg="http://schemas.microsoft.com/office/word/2010/wordprocessingGroup" xmlns:wpi="http://schemas.microsoft.com/office/word/2010/wordprocessingInk" xmlns:wne="http://schemas.microsoft.com/office/word/2006/wordml" xmlns:wps="http://schemas.microsoft.com/office/word/2010/wordprocessingShape" mc:Ignorable="w14 wp14">
+  <w:p>
+    <w:pPr>
+      <w:pStyle w:val="Footer"/>
+    </w:pPr>
+  </w:p>
+</w:ftr>
+</file>
+
+<file path=word/footer2.xml><?xml version="1.0" encoding="utf-8"?>
 <w:ftr xmlns:wpc="http://schemas.microsoft.com/office/word/2010/wordprocessingCanvas" xmlns:mc="http://schemas.openxmlformats.org/markup-compatibility/2006" xmlns:o="urn:schemas-microsoft-com:office:office" xmlns:r="http://schemas.openxmlformats.org/officeDocument/2006/relationships" xmlns:m="http://schemas.openxmlformats.org/officeDocument/2006/math" xmlns:v="urn:schemas-microsoft-com:vml" xmlns:wp14="http://schemas.microsoft.com/office/word/2010/wordprocessingDrawing" xmlns:wp="http://schemas.openxmlformats.org/drawingml/2006/wordprocessingDrawing" xmlns:w10="urn:schemas-microsoft-com:office:word" xmlns:w="http://schemas.openxmlformats.org/wordprocessingml/2006/main" xmlns:w14="http://schemas.microsoft.com/office/word/2010/wordml" xmlns:wpg="http://schemas.microsoft.com/office/word/2010/wordprocessingGroup" xmlns:wpi="http://schemas.microsoft.com/office/word/2010/wordprocessingInk" xmlns:wne="http://schemas.microsoft.com/office/word/2006/wordml" xmlns:wps="http://schemas.microsoft.com/office/word/2010/wordprocessingShape" mc:Ignorable="w14 wp14">
   <w:p>
     <w:pPr>
@@ -6089,26 +6075,33 @@
         <w:rFonts w:asciiTheme="majorHAnsi" w:eastAsiaTheme="majorEastAsia" w:hAnsiTheme="majorHAnsi" w:cstheme="majorBidi"/>
       </w:rPr>
       <w:tab/>
-      <w:t>Lecture #</w:t>
+      <w:t xml:space="preserve">Lecture </w:t>
     </w:r>
     <w:r>
       <w:rPr>
         <w:rFonts w:asciiTheme="majorHAnsi" w:eastAsiaTheme="majorEastAsia" w:hAnsiTheme="majorHAnsi" w:cstheme="majorBidi"/>
       </w:rPr>
-      <w:t>10</w:t>
+      <w:t>#</w:t>
     </w:r>
     <w:r>
       <w:rPr>
         <w:rFonts w:asciiTheme="majorHAnsi" w:eastAsiaTheme="majorEastAsia" w:hAnsiTheme="majorHAnsi" w:cstheme="majorBidi"/>
       </w:rPr>
-      <w:t xml:space="preserve"> </w:t>
+      <w:t>1</w:t>
     </w:r>
-    <w:proofErr w:type="gramStart"/>
     <w:r>
       <w:rPr>
         <w:rFonts w:asciiTheme="majorHAnsi" w:eastAsiaTheme="majorEastAsia" w:hAnsiTheme="majorHAnsi" w:cstheme="majorBidi"/>
       </w:rPr>
-      <w:t>–</w:t>
+      <w:t>2</w:t>
+    </w:r>
+    <w:bookmarkStart w:id="0" w:name="_GoBack"/>
+    <w:bookmarkEnd w:id="0"/>
+    <w:r>
+      <w:rPr>
+        <w:rFonts w:asciiTheme="majorHAnsi" w:eastAsiaTheme="majorEastAsia" w:hAnsiTheme="majorHAnsi" w:cstheme="majorBidi"/>
+      </w:rPr>
+      <w:t xml:space="preserve"> –</w:t>
     </w:r>
     <w:r>
       <w:rPr>
@@ -6116,7 +6109,6 @@
       </w:rPr>
       <w:t xml:space="preserve">  BRAM</w:t>
     </w:r>
-    <w:proofErr w:type="gramEnd"/>
     <w:r>
       <w:rPr>
         <w:rFonts w:asciiTheme="majorHAnsi" w:eastAsiaTheme="majorEastAsia" w:hAnsiTheme="majorHAnsi" w:cstheme="majorBidi"/>
@@ -6167,6 +6159,16 @@
 </w:ftr>
 </file>
 
+<file path=word/footer3.xml><?xml version="1.0" encoding="utf-8"?>
+<w:ftr xmlns:wpc="http://schemas.microsoft.com/office/word/2010/wordprocessingCanvas" xmlns:mc="http://schemas.openxmlformats.org/markup-compatibility/2006" xmlns:o="urn:schemas-microsoft-com:office:office" xmlns:r="http://schemas.openxmlformats.org/officeDocument/2006/relationships" xmlns:m="http://schemas.openxmlformats.org/officeDocument/2006/math" xmlns:v="urn:schemas-microsoft-com:vml" xmlns:wp14="http://schemas.microsoft.com/office/word/2010/wordprocessingDrawing" xmlns:wp="http://schemas.openxmlformats.org/drawingml/2006/wordprocessingDrawing" xmlns:w10="urn:schemas-microsoft-com:office:word" xmlns:w="http://schemas.openxmlformats.org/wordprocessingml/2006/main" xmlns:w14="http://schemas.microsoft.com/office/word/2010/wordml" xmlns:wpg="http://schemas.microsoft.com/office/word/2010/wordprocessingGroup" xmlns:wpi="http://schemas.microsoft.com/office/word/2010/wordprocessingInk" xmlns:wne="http://schemas.microsoft.com/office/word/2006/wordml" xmlns:wps="http://schemas.microsoft.com/office/word/2010/wordprocessingShape" mc:Ignorable="w14 wp14">
+  <w:p>
+    <w:pPr>
+      <w:pStyle w:val="Footer"/>
+    </w:pPr>
+  </w:p>
+</w:ftr>
+</file>
+
 <file path=word/footnotes.xml><?xml version="1.0" encoding="utf-8"?>
 <w:footnotes xmlns:wpc="http://schemas.microsoft.com/office/word/2010/wordprocessingCanvas" xmlns:mc="http://schemas.openxmlformats.org/markup-compatibility/2006" xmlns:o="urn:schemas-microsoft-com:office:office" xmlns:r="http://schemas.openxmlformats.org/officeDocument/2006/relationships" xmlns:m="http://schemas.openxmlformats.org/officeDocument/2006/math" xmlns:v="urn:schemas-microsoft-com:vml" xmlns:wp14="http://schemas.microsoft.com/office/word/2010/wordprocessingDrawing" xmlns:wp="http://schemas.openxmlformats.org/drawingml/2006/wordprocessingDrawing" xmlns:w10="urn:schemas-microsoft-com:office:word" xmlns:w="http://schemas.openxmlformats.org/wordprocessingml/2006/main" xmlns:w14="http://schemas.microsoft.com/office/word/2010/wordml" xmlns:wpg="http://schemas.microsoft.com/office/word/2010/wordprocessingGroup" xmlns:wpi="http://schemas.microsoft.com/office/word/2010/wordprocessingInk" xmlns:wne="http://schemas.microsoft.com/office/word/2006/wordml" xmlns:wps="http://schemas.microsoft.com/office/word/2010/wordprocessingShape" mc:Ignorable="w14 wp14">
   <w:footnote w:type="separator" w:id="-1">
@@ -6190,6 +6192,36 @@
     </w:p>
   </w:footnote>
 </w:footnotes>
+</file>
+
+<file path=word/header1.xml><?xml version="1.0" encoding="utf-8"?>
+<w:hdr xmlns:wpc="http://schemas.microsoft.com/office/word/2010/wordprocessingCanvas" xmlns:mc="http://schemas.openxmlformats.org/markup-compatibility/2006" xmlns:o="urn:schemas-microsoft-com:office:office" xmlns:r="http://schemas.openxmlformats.org/officeDocument/2006/relationships" xmlns:m="http://schemas.openxmlformats.org/officeDocument/2006/math" xmlns:v="urn:schemas-microsoft-com:vml" xmlns:wp14="http://schemas.microsoft.com/office/word/2010/wordprocessingDrawing" xmlns:wp="http://schemas.openxmlformats.org/drawingml/2006/wordprocessingDrawing" xmlns:w10="urn:schemas-microsoft-com:office:word" xmlns:w="http://schemas.openxmlformats.org/wordprocessingml/2006/main" xmlns:w14="http://schemas.microsoft.com/office/word/2010/wordml" xmlns:wpg="http://schemas.microsoft.com/office/word/2010/wordprocessingGroup" xmlns:wpi="http://schemas.microsoft.com/office/word/2010/wordprocessingInk" xmlns:wne="http://schemas.microsoft.com/office/word/2006/wordml" xmlns:wps="http://schemas.microsoft.com/office/word/2010/wordprocessingShape" mc:Ignorable="w14 wp14">
+  <w:p>
+    <w:pPr>
+      <w:pStyle w:val="Header"/>
+    </w:pPr>
+  </w:p>
+</w:hdr>
+</file>
+
+<file path=word/header2.xml><?xml version="1.0" encoding="utf-8"?>
+<w:hdr xmlns:wpc="http://schemas.microsoft.com/office/word/2010/wordprocessingCanvas" xmlns:mc="http://schemas.openxmlformats.org/markup-compatibility/2006" xmlns:o="urn:schemas-microsoft-com:office:office" xmlns:r="http://schemas.openxmlformats.org/officeDocument/2006/relationships" xmlns:m="http://schemas.openxmlformats.org/officeDocument/2006/math" xmlns:v="urn:schemas-microsoft-com:vml" xmlns:wp14="http://schemas.microsoft.com/office/word/2010/wordprocessingDrawing" xmlns:wp="http://schemas.openxmlformats.org/drawingml/2006/wordprocessingDrawing" xmlns:w10="urn:schemas-microsoft-com:office:word" xmlns:w="http://schemas.openxmlformats.org/wordprocessingml/2006/main" xmlns:w14="http://schemas.microsoft.com/office/word/2010/wordml" xmlns:wpg="http://schemas.microsoft.com/office/word/2010/wordprocessingGroup" xmlns:wpi="http://schemas.microsoft.com/office/word/2010/wordprocessingInk" xmlns:wne="http://schemas.microsoft.com/office/word/2006/wordml" xmlns:wps="http://schemas.microsoft.com/office/word/2010/wordprocessingShape" mc:Ignorable="w14 wp14">
+  <w:p>
+    <w:pPr>
+      <w:pStyle w:val="Header"/>
+    </w:pPr>
+  </w:p>
+</w:hdr>
+</file>
+
+<file path=word/header3.xml><?xml version="1.0" encoding="utf-8"?>
+<w:hdr xmlns:wpc="http://schemas.microsoft.com/office/word/2010/wordprocessingCanvas" xmlns:mc="http://schemas.openxmlformats.org/markup-compatibility/2006" xmlns:o="urn:schemas-microsoft-com:office:office" xmlns:r="http://schemas.openxmlformats.org/officeDocument/2006/relationships" xmlns:m="http://schemas.openxmlformats.org/officeDocument/2006/math" xmlns:v="urn:schemas-microsoft-com:vml" xmlns:wp14="http://schemas.microsoft.com/office/word/2010/wordprocessingDrawing" xmlns:wp="http://schemas.openxmlformats.org/drawingml/2006/wordprocessingDrawing" xmlns:w10="urn:schemas-microsoft-com:office:word" xmlns:w="http://schemas.openxmlformats.org/wordprocessingml/2006/main" xmlns:w14="http://schemas.microsoft.com/office/word/2010/wordml" xmlns:wpg="http://schemas.microsoft.com/office/word/2010/wordprocessingGroup" xmlns:wpi="http://schemas.microsoft.com/office/word/2010/wordprocessingInk" xmlns:wne="http://schemas.microsoft.com/office/word/2006/wordml" xmlns:wps="http://schemas.microsoft.com/office/word/2010/wordprocessingShape" mc:Ignorable="w14 wp14">
+  <w:p>
+    <w:pPr>
+      <w:pStyle w:val="Header"/>
+    </w:pPr>
+  </w:p>
+</w:hdr>
 </file>
 
 <file path=word/styles.xml><?xml version="1.0" encoding="utf-8"?>
@@ -7160,7 +7192,7 @@
 </file>
 
 <file path=customXml/itemProps1.xml><?xml version="1.0" encoding="utf-8"?>
-<ds:datastoreItem xmlns:ds="http://schemas.openxmlformats.org/officeDocument/2006/customXml" ds:itemID="{6F6DEC39-CD8C-459B-B8F6-F30C11EFA279}">
+<ds:datastoreItem xmlns:ds="http://schemas.openxmlformats.org/officeDocument/2006/customXml" ds:itemID="{0B9DC822-0BAC-46E3-B3AB-012C9C57BB18}">
   <ds:schemaRefs>
     <ds:schemaRef ds:uri="http://schemas.openxmlformats.org/officeDocument/2006/bibliography"/>
   </ds:schemaRefs>

</xml_diff>